<commit_message>
Edits to PR3; should be done
</commit_message>
<xml_diff>
--- a/__Progress Report 03.docx
+++ b/__Progress Report 03.docx
@@ -85,6 +85,25 @@
       <w:r>
         <w:t>0% or larger.</w:t>
       </w:r>
+    </w:p>
+    <w:p>
+      <w:pPr>
+        <w:pStyle w:val="DefaultStyle"/>
+        <w:jc w:val="center"/>
+      </w:pPr>
+      <w:r>
+        <w:t xml:space="preserve">Please note that </w:t>
+      </w:r>
+      <w:proofErr w:type="spellStart"/>
+      <w:r>
+        <w:t>IDEX_InstrReg</w:t>
+      </w:r>
+      <w:proofErr w:type="spellEnd"/>
+      <w:r>
+        <w:t xml:space="preserve"> is used for testing purposes only (in order to display output at each stage), and technically isn’t a part of the CPU. However, it is a part of the code, so it is included here. </w:t>
+      </w:r>
+      <w:bookmarkStart w:id="0" w:name="_GoBack"/>
+      <w:bookmarkEnd w:id="0"/>
     </w:p>
     <w:p>
       <w:pPr>
@@ -396,6 +415,7 @@
         <w:rPr>
           <w:rFonts w:ascii="Courier New" w:hAnsi="Courier New" w:cs="Courier New"/>
         </w:rPr>
+        <w:lastRenderedPageBreak/>
         <w:t xml:space="preserve">    </w:t>
       </w:r>
       <w:proofErr w:type="gramStart"/>
@@ -500,7 +520,6 @@
         <w:rPr>
           <w:rFonts w:ascii="Courier New" w:hAnsi="Courier New" w:cs="Courier New"/>
         </w:rPr>
-        <w:lastRenderedPageBreak/>
         <w:t xml:space="preserve">    </w:t>
       </w:r>
       <w:proofErr w:type="spellStart"/>
@@ -1936,6 +1955,7 @@
         <w:rPr>
           <w:rFonts w:ascii="Courier New" w:hAnsi="Courier New" w:cs="Courier New"/>
         </w:rPr>
+        <w:lastRenderedPageBreak/>
         <w:t xml:space="preserve">    alu_1_bit alu_</w:t>
       </w:r>
       <w:proofErr w:type="gramStart"/>
@@ -2068,7 +2088,6 @@
         <w:rPr>
           <w:rFonts w:ascii="Courier New" w:hAnsi="Courier New" w:cs="Courier New"/>
         </w:rPr>
-        <w:lastRenderedPageBreak/>
         <w:t xml:space="preserve">    </w:t>
       </w:r>
       <w:proofErr w:type="gramStart"/>
@@ -3307,6 +3326,7 @@
         <w:rPr>
           <w:rFonts w:ascii="Courier New" w:hAnsi="Courier New" w:cs="Courier New"/>
         </w:rPr>
+        <w:lastRenderedPageBreak/>
         <w:t xml:space="preserve">        </w:t>
       </w:r>
       <w:proofErr w:type="gramStart"/>
@@ -3453,7 +3473,6 @@
         <w:rPr>
           <w:rFonts w:ascii="Courier New" w:hAnsi="Courier New" w:cs="Courier New"/>
         </w:rPr>
-        <w:lastRenderedPageBreak/>
         <w:t xml:space="preserve">        </w:t>
       </w:r>
       <w:proofErr w:type="gramStart"/>
@@ -4863,6 +4882,7 @@
         <w:rPr>
           <w:rFonts w:ascii="Courier New" w:hAnsi="Courier New" w:cs="Courier New"/>
         </w:rPr>
+        <w:lastRenderedPageBreak/>
         <w:t>endmodule</w:t>
       </w:r>
       <w:proofErr w:type="spellEnd"/>
@@ -4887,7 +4907,6 @@
         <w:rPr>
           <w:rFonts w:ascii="Courier New" w:hAnsi="Courier New" w:cs="Courier New"/>
         </w:rPr>
-        <w:lastRenderedPageBreak/>
         <w:t>module</w:t>
       </w:r>
       <w:proofErr w:type="gramEnd"/>
@@ -6787,6 +6806,7 @@
         <w:rPr>
           <w:rFonts w:ascii="Courier New" w:hAnsi="Courier New" w:cs="Courier New"/>
         </w:rPr>
+        <w:lastRenderedPageBreak/>
         <w:t xml:space="preserve">                </w:t>
       </w:r>
       <w:proofErr w:type="gramStart"/>
@@ -6907,7 +6927,6 @@
         <w:rPr>
           <w:rFonts w:ascii="Courier New" w:hAnsi="Courier New" w:cs="Courier New"/>
         </w:rPr>
-        <w:lastRenderedPageBreak/>
         <w:t xml:space="preserve">                </w:t>
       </w:r>
       <w:proofErr w:type="gramStart"/>
@@ -8364,6 +8383,12 @@
           <w:rFonts w:ascii="Courier New" w:hAnsi="Courier New"/>
         </w:rPr>
         <w:br/>
+      </w:r>
+      <w:r>
+        <w:rPr>
+          <w:rFonts w:ascii="Courier New" w:hAnsi="Courier New"/>
+        </w:rPr>
+        <w:lastRenderedPageBreak/>
         <w:t xml:space="preserve">        4'b1000: Control &lt;= 10'b0100000110; // </w:t>
       </w:r>
       <w:proofErr w:type="spellStart"/>
@@ -8426,7 +8451,6 @@
         <w:rPr>
           <w:rFonts w:ascii="Courier New" w:hAnsi="Courier New" w:cs="Courier New"/>
         </w:rPr>
-        <w:lastRenderedPageBreak/>
         <w:t>endmodule</w:t>
       </w:r>
       <w:proofErr w:type="spellEnd"/>
@@ -9028,8 +9052,6 @@
         </w:rPr>
         <w:t xml:space="preserve">  //change to input3b.hex for run2</w:t>
       </w:r>
-      <w:bookmarkStart w:id="0" w:name="_GoBack"/>
-      <w:bookmarkEnd w:id="0"/>
     </w:p>
     <w:p>
       <w:pPr>
@@ -10164,6 +10186,7 @@
         <w:rPr>
           <w:rFonts w:ascii="Courier New" w:hAnsi="Courier New"/>
         </w:rPr>
+        <w:lastRenderedPageBreak/>
         <w:t xml:space="preserve">        PC &lt;= </w:t>
       </w:r>
       <w:proofErr w:type="spellStart"/>
@@ -10259,7 +10282,6 @@
         <w:rPr>
           <w:rFonts w:ascii="Courier New" w:hAnsi="Courier New"/>
         </w:rPr>
-        <w:lastRenderedPageBreak/>
         <w:t xml:space="preserve">        // Stage 2 -- ID</w:t>
       </w:r>
     </w:p>
@@ -11699,6 +11721,7 @@
         <w:rPr>
           <w:rFonts w:ascii="Courier New" w:hAnsi="Courier New" w:cs="Courier New"/>
         </w:rPr>
+        <w:lastRenderedPageBreak/>
         <w:t>7e40</w:t>
       </w:r>
       <w:r>
@@ -12736,6 +12759,7 @@
         <w:rPr>
           <w:rFonts w:ascii="Courier New" w:hAnsi="Courier New" w:cs="Courier New"/>
         </w:rPr>
+        <w:lastRenderedPageBreak/>
         <w:t xml:space="preserve"> 9    </w:t>
       </w:r>
       <w:proofErr w:type="gramStart"/>
@@ -12823,7 +12847,6 @@
         <w:rPr>
           <w:rFonts w:ascii="Courier New" w:hAnsi="Courier New" w:cs="Courier New"/>
         </w:rPr>
-        <w:lastRenderedPageBreak/>
         <w:t xml:space="preserve">15    </w:t>
       </w:r>
       <w:proofErr w:type="gramStart"/>
@@ -13939,6 +13962,7 @@
         <w:rPr>
           <w:rFonts w:ascii="Courier New" w:hAnsi="Courier New" w:cs="Courier New"/>
         </w:rPr>
+        <w:lastRenderedPageBreak/>
         <w:t xml:space="preserve">27   </w:t>
       </w:r>
       <w:proofErr w:type="gramStart"/>

</xml_diff>